<commit_message>
Starting to Fix the Feedback Styling
To be honest, I am using this commit to fetch and pull to my main computer. Although, these are Quality of Life changes like spacing out the DL with BR and making the nav a little smaller for a little touch of detail.
</commit_message>
<xml_diff>
--- a/Assignment 1 - Report.docx
+++ b/Assignment 1 - Report.docx
@@ -69,7 +69,11 @@
       </w:pPr>
       <w:r>
         <w:rPr/>
-        <w:t>So I got to work and tried to create a theme that was black and green to simulate a bit of a terminal look... unfortunately for me, the outlines added how my code was handling it was completely off and it was pretty rough. On the other hand, I was able to find a style I wanted after changing twice which was still green and black but with a bit more of a different less complex look.</w:t>
+        <w:t xml:space="preserve">So I got to work and tried to create a theme that was black and green to simulate a bit of a terminal look... unfortunately for me, the outlines added how my code was handling it was completely off and it was pretty rough. On the other hand, I was able to find a style I wanted after changing twice which was still green and black but with a bit more of a different less complex look. </w:t>
+      </w:r>
+      <w:r>
+        <w:rPr/>
+        <w:t>I also changed the font to Consolas which is the same font that VS Code uses to give a sense of familiarity.</w:t>
       </w:r>
     </w:p>
     <w:p>
@@ -207,6 +211,7 @@
       <w:pgNumType w:fmt="decimal"/>
       <w:formProt w:val="false"/>
       <w:textDirection w:val="lrTb"/>
+      <w:docGrid w:type="default" w:linePitch="100" w:charSpace="0"/>
     </w:sectPr>
   </w:body>
 </w:document>
@@ -226,7 +231,6 @@
     </w:rPrDefault>
     <w:pPrDefault>
       <w:pPr>
-        <w:widowControl/>
         <w:suppressAutoHyphens w:val="true"/>
       </w:pPr>
     </w:pPrDefault>
@@ -236,7 +240,10 @@
     <w:qFormat/>
     <w:pPr>
       <w:widowControl/>
+      <w:suppressAutoHyphens w:val="true"/>
       <w:bidi w:val="0"/>
+      <w:spacing w:before="0" w:after="0"/>
+      <w:jc w:val="start"/>
     </w:pPr>
     <w:rPr>
       <w:rFonts w:ascii="Liberation Serif" w:hAnsi="Liberation Serif" w:eastAsia="NSimSun" w:cs="Lucida Sans"/>

</xml_diff>